<commit_message>
Me and Heiwee are testing conflicts
</commit_message>
<xml_diff>
--- a/sandbox/CS2350_Sandbox.docx
+++ b/sandbox/CS2350_Sandbox.docx
@@ -8,6 +8,23 @@
       </w:r>
       <w:r>
         <w:t xml:space="preserve"> HEIWEE</w:t>
+      </w:r>
+      <w:r>
+        <w:t xml:space="preserve"> </w:t>
+      </w:r>
+    </w:p>
+    <w:p/>
+    <w:p>
+      <w:r>
+        <w:t xml:space="preserve">I am adding this to determine if </w:t>
+      </w:r>
+      <w:proofErr w:type="spellStart"/>
+      <w:r>
+        <w:t>theres</w:t>
+      </w:r>
+      <w:proofErr w:type="spellEnd"/>
+      <w:r>
+        <w:t xml:space="preserve"> a conflict</w:t>
       </w:r>
     </w:p>
     <w:sectPr>

</xml_diff>